<commit_message>
changed the heading sytle of the template document
</commit_message>
<xml_diff>
--- a/lib/htmltoword/templates/default.docx
+++ b/lib/htmltoword/templates/default.docx
@@ -4,16 +4,9 @@
   <w:body>
     <w:p>
       <w:pPr>
-        <w:pStyle w:val="Heading1"/>
-        <w:spacing w:line="276" w:lineRule="auto"/>
-        <w:rPr>
-          <w:rFonts w:ascii="Times New Roman" w:hAnsi="Times New Roman" w:cs="Times New Roman"/>
-        </w:rPr>
+        <w:pStyle w:val="h1"/>
       </w:pPr>
       <w:r>
-        <w:rPr>
-          <w:rFonts w:ascii="Times New Roman" w:hAnsi="Times New Roman" w:cs="Times New Roman"/>
-        </w:rPr>
         <w:t>Heading1</w:t>
       </w:r>
     </w:p>
@@ -1019,7 +1012,11 @@
     <w:basedOn w:val="Heading1"/>
     <w:next w:val="Normal"/>
     <w:qFormat/>
-    <w:rsid w:val="00AA70B5"/>
+    <w:rsid w:val="000125B9"/>
+    <w:rPr>
+      <w:b w:val="0"/>
+      <w:bCs w:val="0"/>
+    </w:rPr>
   </w:style>
   <w:style w:type="character" w:customStyle="1" w:styleId="h4">
     <w:name w:val="h4"/>

</xml_diff>